<commit_message>
Get public games end point added.
</commit_message>
<xml_diff>
--- a/Web Services and Cloud/Exam Preparation/Description/Web-Services-and-Cloud-Services-Description.docx
+++ b/Web Services and Cloud/Exam Preparation/Description/Web-Services-and-Cloud-Services-Description.docx
@@ -1223,43 +1223,84 @@
     <w:p>
       <w:pPr>
         <w:pStyle w:val="Heading3"/>
-      </w:pPr>
-      <w:r>
+        <w:rPr>
+          <w:color w:val="00B050"/>
+        </w:rPr>
+      </w:pPr>
+      <w:bookmarkStart w:id="0" w:name="_GoBack"/>
+      <w:r>
+        <w:rPr>
+          <w:color w:val="00B050"/>
+        </w:rPr>
         <w:t xml:space="preserve">Get </w:t>
       </w:r>
       <w:r>
+        <w:rPr>
+          <w:color w:val="00B050"/>
+        </w:rPr>
         <w:t>public</w:t>
       </w:r>
       <w:r>
-        <w:t xml:space="preserve"> ga</w:t>
-      </w:r>
-      <w:bookmarkStart w:id="0" w:name="_GoBack"/>
-      <w:bookmarkEnd w:id="0"/>
-      <w:r>
-        <w:t>mes</w:t>
+        <w:rPr>
+          <w:color w:val="00B050"/>
+        </w:rPr>
+        <w:t xml:space="preserve"> games</w:t>
       </w:r>
     </w:p>
     <w:p>
-      <w:r>
+      <w:pPr>
+        <w:rPr>
+          <w:color w:val="00B050"/>
+        </w:rPr>
+      </w:pPr>
+      <w:r>
+        <w:rPr>
+          <w:color w:val="00B050"/>
+        </w:rPr>
         <w:t>Does not require authentication</w:t>
       </w:r>
     </w:p>
     <w:p>
-      <w:r>
+      <w:pPr>
+        <w:rPr>
+          <w:color w:val="00B050"/>
+        </w:rPr>
+      </w:pPr>
+      <w:r>
+        <w:rPr>
+          <w:color w:val="00B050"/>
+        </w:rPr>
         <w:t>Returns games, that can be joined (i.e. do not have a blue player)</w:t>
       </w:r>
       <w:r>
+        <w:rPr>
+          <w:color w:val="00B050"/>
+        </w:rPr>
         <w:t xml:space="preserve">. The returned games are always 10 or less, depending on the number of games on the server and </w:t>
       </w:r>
       <w:r>
+        <w:rPr>
+          <w:color w:val="00B050"/>
+        </w:rPr>
         <w:t>the page</w:t>
       </w:r>
       <w:r>
+        <w:rPr>
+          <w:color w:val="00B050"/>
+        </w:rPr>
         <w:t>.</w:t>
       </w:r>
     </w:p>
     <w:p>
-      <w:r>
+      <w:pPr>
+        <w:rPr>
+          <w:color w:val="00B050"/>
+        </w:rPr>
+      </w:pPr>
+      <w:r>
+        <w:rPr>
+          <w:color w:val="00B050"/>
+        </w:rPr>
         <w:t>The games are sorted:</w:t>
       </w:r>
     </w:p>
@@ -1270,8 +1311,14 @@
           <w:ilvl w:val="0"/>
           <w:numId w:val="31"/>
         </w:numPr>
-      </w:pPr>
-      <w:r>
+        <w:rPr>
+          <w:color w:val="00B050"/>
+        </w:rPr>
+      </w:pPr>
+      <w:r>
+        <w:rPr>
+          <w:color w:val="00B050"/>
+        </w:rPr>
         <w:t>By game state</w:t>
       </w:r>
     </w:p>
@@ -1282,8 +1329,14 @@
           <w:ilvl w:val="0"/>
           <w:numId w:val="31"/>
         </w:numPr>
-      </w:pPr>
-      <w:r>
+        <w:rPr>
+          <w:color w:val="00B050"/>
+        </w:rPr>
+      </w:pPr>
+      <w:r>
+        <w:rPr>
+          <w:color w:val="00B050"/>
+        </w:rPr>
         <w:t>Then by the name of the game</w:t>
       </w:r>
     </w:p>
@@ -1294,8 +1347,14 @@
           <w:ilvl w:val="0"/>
           <w:numId w:val="31"/>
         </w:numPr>
-      </w:pPr>
-      <w:r>
+        <w:rPr>
+          <w:color w:val="00B050"/>
+        </w:rPr>
+      </w:pPr>
+      <w:r>
+        <w:rPr>
+          <w:color w:val="00B050"/>
+        </w:rPr>
         <w:t>Then by the date of creation</w:t>
       </w:r>
     </w:p>
@@ -1306,19 +1365,34 @@
           <w:ilvl w:val="0"/>
           <w:numId w:val="31"/>
         </w:numPr>
-      </w:pPr>
-      <w:r>
+        <w:rPr>
+          <w:color w:val="00B050"/>
+        </w:rPr>
+      </w:pPr>
+      <w:r>
+        <w:rPr>
+          <w:color w:val="00B050"/>
+        </w:rPr>
         <w:t>Then by the name of the red player</w:t>
       </w:r>
     </w:p>
     <w:p>
+      <w:pPr>
+        <w:rPr>
+          <w:color w:val="00B050"/>
+        </w:rPr>
+      </w:pPr>
       <w:proofErr w:type="gramStart"/>
       <w:r>
+        <w:rPr>
+          <w:color w:val="00B050"/>
+        </w:rPr>
         <w:t xml:space="preserve">The </w:t>
       </w:r>
       <w:r>
         <w:rPr>
           <w:i/>
+          <w:color w:val="00B050"/>
         </w:rPr>
         <w:t>?</w:t>
       </w:r>
@@ -1326,19 +1400,32 @@
       <w:r>
         <w:rPr>
           <w:i/>
+          <w:color w:val="00B050"/>
         </w:rPr>
         <w:t>page</w:t>
       </w:r>
       <w:r>
+        <w:rPr>
+          <w:color w:val="00B050"/>
+        </w:rPr>
         <w:t xml:space="preserve"> parameter is optional</w:t>
       </w:r>
       <w:r>
+        <w:rPr>
+          <w:color w:val="00B050"/>
+        </w:rPr>
         <w:t xml:space="preserve">. If it is present, return the </w:t>
       </w:r>
       <w:r>
+        <w:rPr>
+          <w:color w:val="00B050"/>
+        </w:rPr>
         <w:t>games at the given page</w:t>
       </w:r>
       <w:r>
+        <w:rPr>
+          <w:color w:val="00B050"/>
+        </w:rPr>
         <w:t>.</w:t>
       </w:r>
     </w:p>
@@ -1374,11 +1461,13 @@
               <w:jc w:val="center"/>
               <w:rPr>
                 <w:b/>
-              </w:rPr>
-            </w:pPr>
-            <w:r>
-              <w:rPr>
-                <w:b/>
+                <w:color w:val="00B050"/>
+              </w:rPr>
+            </w:pPr>
+            <w:r>
+              <w:rPr>
+                <w:b/>
+                <w:color w:val="00B050"/>
                 <w:sz w:val="28"/>
               </w:rPr>
               <w:t>Request</w:t>
@@ -1402,11 +1491,13 @@
               <w:jc w:val="right"/>
               <w:rPr>
                 <w:b/>
-              </w:rPr>
-            </w:pPr>
-            <w:r>
-              <w:rPr>
-                <w:b/>
+                <w:color w:val="00B050"/>
+              </w:rPr>
+            </w:pPr>
+            <w:r>
+              <w:rPr>
+                <w:b/>
+                <w:color w:val="00B050"/>
               </w:rPr>
               <w:t>HTTP Method:</w:t>
             </w:r>
@@ -1423,7 +1514,15 @@
             </w:tcBorders>
           </w:tcPr>
           <w:p>
-            <w:r>
+            <w:pPr>
+              <w:rPr>
+                <w:color w:val="00B050"/>
+              </w:rPr>
+            </w:pPr>
+            <w:r>
+              <w:rPr>
+                <w:color w:val="00B050"/>
+              </w:rPr>
               <w:t>GET</w:t>
             </w:r>
           </w:p>
@@ -1443,11 +1542,13 @@
               <w:jc w:val="right"/>
               <w:rPr>
                 <w:b/>
-              </w:rPr>
-            </w:pPr>
-            <w:r>
-              <w:rPr>
-                <w:b/>
+                <w:color w:val="00B050"/>
+              </w:rPr>
+            </w:pPr>
+            <w:r>
+              <w:rPr>
+                <w:b/>
+                <w:color w:val="00B050"/>
               </w:rPr>
               <w:t>URL:</w:t>
             </w:r>
@@ -1465,10 +1566,16 @@
             </w:tcBorders>
           </w:tcPr>
           <w:p>
+            <w:pPr>
+              <w:rPr>
+                <w:color w:val="00B050"/>
+              </w:rPr>
+            </w:pPr>
             <w:hyperlink r:id="rId11" w:history="1">
               <w:r>
                 <w:rPr>
                   <w:rStyle w:val="Hyperlink"/>
+                  <w:color w:val="00B050"/>
                 </w:rPr>
                 <w:t>http://localhost:XXXXX/</w:t>
               </w:r>
@@ -1476,21 +1583,21 @@
                 <w:rPr>
                   <w:rStyle w:val="Hyperlink"/>
                   <w:b/>
+                  <w:color w:val="00B050"/>
                 </w:rPr>
-                <w:t>api/games</w:t>
-              </w:r>
-              <w:r>
-                <w:rPr>
-                  <w:rStyle w:val="Hyperlink"/>
-                  <w:b/>
-                </w:rPr>
-                <w:t>?page=P</w:t>
+                <w:t>api/games?page=P</w:t>
               </w:r>
             </w:hyperlink>
             <w:r>
+              <w:rPr>
+                <w:color w:val="00B050"/>
+              </w:rPr>
               <w:t xml:space="preserve"> </w:t>
             </w:r>
             <w:r>
+              <w:rPr>
+                <w:color w:val="00B050"/>
+              </w:rPr>
               <w:t xml:space="preserve"> </w:t>
             </w:r>
           </w:p>
@@ -1512,11 +1619,13 @@
               <w:jc w:val="right"/>
               <w:rPr>
                 <w:b/>
-              </w:rPr>
-            </w:pPr>
-            <w:r>
-              <w:rPr>
-                <w:b/>
+                <w:color w:val="00B050"/>
+              </w:rPr>
+            </w:pPr>
+            <w:r>
+              <w:rPr>
+                <w:b/>
+                <w:color w:val="00B050"/>
               </w:rPr>
               <w:t>Headers</w:t>
             </w:r>
@@ -1539,11 +1648,13 @@
               <w:spacing w:before="0" w:after="0"/>
               <w:jc w:val="left"/>
               <w:rPr>
-                <w:sz w:val="20"/>
-              </w:rPr>
-            </w:pPr>
-            <w:r>
-              <w:rPr>
+                <w:color w:val="00B050"/>
+                <w:sz w:val="20"/>
+              </w:rPr>
+            </w:pPr>
+            <w:r>
+              <w:rPr>
+                <w:color w:val="00B050"/>
                 <w:sz w:val="20"/>
               </w:rPr>
               <w:t xml:space="preserve">Content-Type: </w:t>
@@ -1551,6 +1662,7 @@
             <w:r>
               <w:rPr>
                 <w:i/>
+                <w:color w:val="00B050"/>
                 <w:sz w:val="20"/>
               </w:rPr>
               <w:t>application/</w:t>
@@ -1559,6 +1671,7 @@
             <w:r>
               <w:rPr>
                 <w:i/>
+                <w:color w:val="00B050"/>
                 <w:sz w:val="20"/>
               </w:rPr>
               <w:t>json</w:t>
@@ -1583,11 +1696,13 @@
               <w:jc w:val="right"/>
               <w:rPr>
                 <w:b/>
-              </w:rPr>
-            </w:pPr>
-            <w:r>
-              <w:rPr>
-                <w:b/>
+                <w:color w:val="00B050"/>
+              </w:rPr>
+            </w:pPr>
+            <w:r>
+              <w:rPr>
+                <w:b/>
+                <w:color w:val="00B050"/>
               </w:rPr>
               <w:t>Request Body:</w:t>
             </w:r>
@@ -1605,7 +1720,15 @@
             </w:tcBorders>
           </w:tcPr>
           <w:p>
-            <w:r>
+            <w:pPr>
+              <w:rPr>
+                <w:color w:val="00B050"/>
+              </w:rPr>
+            </w:pPr>
+            <w:r>
+              <w:rPr>
+                <w:color w:val="00B050"/>
+              </w:rPr>
               <w:t>empty</w:t>
             </w:r>
           </w:p>
@@ -1627,11 +1750,13 @@
               <w:jc w:val="center"/>
               <w:rPr>
                 <w:b/>
-              </w:rPr>
-            </w:pPr>
-            <w:r>
-              <w:rPr>
-                <w:b/>
+                <w:color w:val="00B050"/>
+              </w:rPr>
+            </w:pPr>
+            <w:r>
+              <w:rPr>
+                <w:b/>
+                <w:color w:val="00B050"/>
                 <w:sz w:val="28"/>
               </w:rPr>
               <w:t>Response</w:t>
@@ -1652,11 +1777,13 @@
               <w:jc w:val="right"/>
               <w:rPr>
                 <w:b/>
-              </w:rPr>
-            </w:pPr>
-            <w:r>
-              <w:rPr>
-                <w:b/>
+                <w:color w:val="00B050"/>
+              </w:rPr>
+            </w:pPr>
+            <w:r>
+              <w:rPr>
+                <w:b/>
+                <w:color w:val="00B050"/>
               </w:rPr>
               <w:t xml:space="preserve">Status Code: </w:t>
             </w:r>
@@ -1672,8 +1799,14 @@
           <w:p>
             <w:pPr>
               <w:jc w:val="center"/>
-            </w:pPr>
-            <w:r>
+              <w:rPr>
+                <w:color w:val="00B050"/>
+              </w:rPr>
+            </w:pPr>
+            <w:r>
+              <w:rPr>
+                <w:color w:val="00B050"/>
+              </w:rPr>
               <w:t>200 Ok</w:t>
             </w:r>
           </w:p>
@@ -1691,11 +1824,13 @@
               <w:jc w:val="right"/>
               <w:rPr>
                 <w:b/>
-              </w:rPr>
-            </w:pPr>
-            <w:r>
-              <w:rPr>
-                <w:b/>
+                <w:color w:val="00B050"/>
+              </w:rPr>
+            </w:pPr>
+            <w:r>
+              <w:rPr>
+                <w:b/>
+                <w:color w:val="00B050"/>
               </w:rPr>
               <w:t xml:space="preserve">Body: </w:t>
             </w:r>
@@ -1712,8 +1847,14 @@
             <w:pPr>
               <w:spacing w:before="0" w:after="0"/>
               <w:jc w:val="left"/>
-            </w:pPr>
-            <w:r>
+              <w:rPr>
+                <w:color w:val="00B050"/>
+              </w:rPr>
+            </w:pPr>
+            <w:r>
+              <w:rPr>
+                <w:color w:val="00B050"/>
+              </w:rPr>
               <w:t>[</w:t>
             </w:r>
           </w:p>
@@ -1721,8 +1862,14 @@
             <w:pPr>
               <w:spacing w:before="0" w:after="0"/>
               <w:jc w:val="left"/>
-            </w:pPr>
-            <w:r>
+              <w:rPr>
+                <w:color w:val="00B050"/>
+              </w:rPr>
+            </w:pPr>
+            <w:r>
+              <w:rPr>
+                <w:color w:val="00B050"/>
+              </w:rPr>
               <w:t xml:space="preserve">    {</w:t>
             </w:r>
           </w:p>
@@ -1730,8 +1877,14 @@
             <w:pPr>
               <w:spacing w:before="0" w:after="0"/>
               <w:jc w:val="left"/>
-            </w:pPr>
-            <w:r>
+              <w:rPr>
+                <w:color w:val="00B050"/>
+              </w:rPr>
+            </w:pPr>
+            <w:r>
+              <w:rPr>
+                <w:color w:val="00B050"/>
+              </w:rPr>
               <w:t xml:space="preserve">        "Id": 5,</w:t>
             </w:r>
           </w:p>
@@ -1739,8 +1892,14 @@
             <w:pPr>
               <w:spacing w:before="0" w:after="0"/>
               <w:jc w:val="left"/>
-            </w:pPr>
-            <w:r>
+              <w:rPr>
+                <w:color w:val="00B050"/>
+              </w:rPr>
+            </w:pPr>
+            <w:r>
+              <w:rPr>
+                <w:color w:val="00B050"/>
+              </w:rPr>
               <w:t xml:space="preserve">        "Name": "Battle of the titans",</w:t>
             </w:r>
           </w:p>
@@ -1748,14 +1907,21 @@
             <w:pPr>
               <w:spacing w:before="0" w:after="0"/>
               <w:jc w:val="left"/>
-            </w:pPr>
-            <w:r>
-              <w:rPr>
-                <w:b/>
+              <w:rPr>
+                <w:color w:val="00B050"/>
+              </w:rPr>
+            </w:pPr>
+            <w:r>
+              <w:rPr>
+                <w:b/>
+                <w:color w:val="00B050"/>
               </w:rPr>
               <w:t xml:space="preserve">        "Blue": "No blue player yet"</w:t>
             </w:r>
             <w:r>
+              <w:rPr>
+                <w:color w:val="00B050"/>
+              </w:rPr>
               <w:t>,</w:t>
             </w:r>
           </w:p>
@@ -1763,8 +1929,14 @@
             <w:pPr>
               <w:spacing w:before="0" w:after="0"/>
               <w:jc w:val="left"/>
-            </w:pPr>
-            <w:r>
+              <w:rPr>
+                <w:color w:val="00B050"/>
+              </w:rPr>
+            </w:pPr>
+            <w:r>
+              <w:rPr>
+                <w:color w:val="00B050"/>
+              </w:rPr>
               <w:t xml:space="preserve">        "Red": "doncho@minkov.it",</w:t>
             </w:r>
           </w:p>
@@ -1772,10 +1944,14 @@
             <w:pPr>
               <w:spacing w:before="0" w:after="0"/>
               <w:jc w:val="left"/>
-            </w:pPr>
-            <w:r>
-              <w:rPr>
-                <w:b/>
+              <w:rPr>
+                <w:color w:val="00B050"/>
+              </w:rPr>
+            </w:pPr>
+            <w:r>
+              <w:rPr>
+                <w:b/>
+                <w:color w:val="00B050"/>
               </w:rPr>
               <w:t xml:space="preserve">        "</w:t>
             </w:r>
@@ -1783,6 +1959,7 @@
             <w:r>
               <w:rPr>
                 <w:b/>
+                <w:color w:val="00B050"/>
               </w:rPr>
               <w:t>GameState</w:t>
             </w:r>
@@ -1790,6 +1967,7 @@
             <w:r>
               <w:rPr>
                 <w:b/>
+                <w:color w:val="00B050"/>
               </w:rPr>
               <w:t>": "</w:t>
             </w:r>
@@ -1797,6 +1975,7 @@
             <w:r>
               <w:rPr>
                 <w:b/>
+                <w:color w:val="00B050"/>
               </w:rPr>
               <w:t>WaitingForOpponent</w:t>
             </w:r>
@@ -1804,10 +1983,14 @@
             <w:r>
               <w:rPr>
                 <w:b/>
+                <w:color w:val="00B050"/>
               </w:rPr>
               <w:t>"</w:t>
             </w:r>
             <w:r>
+              <w:rPr>
+                <w:color w:val="00B050"/>
+              </w:rPr>
               <w:t>,</w:t>
             </w:r>
           </w:p>
@@ -1815,16 +1998,28 @@
             <w:pPr>
               <w:spacing w:before="0" w:after="0"/>
               <w:jc w:val="left"/>
-            </w:pPr>
-            <w:r>
+              <w:rPr>
+                <w:color w:val="00B050"/>
+              </w:rPr>
+            </w:pPr>
+            <w:r>
+              <w:rPr>
+                <w:color w:val="00B050"/>
+              </w:rPr>
               <w:t xml:space="preserve">        "</w:t>
             </w:r>
             <w:proofErr w:type="spellStart"/>
             <w:r>
+              <w:rPr>
+                <w:color w:val="00B050"/>
+              </w:rPr>
               <w:t>DateCreated</w:t>
             </w:r>
             <w:proofErr w:type="spellEnd"/>
             <w:r>
+              <w:rPr>
+                <w:color w:val="00B050"/>
+              </w:rPr>
               <w:t>": "2014-09-22T14:31:51.067"</w:t>
             </w:r>
           </w:p>
@@ -1832,8 +2027,14 @@
             <w:pPr>
               <w:spacing w:before="0" w:after="0"/>
               <w:jc w:val="left"/>
-            </w:pPr>
-            <w:r>
+              <w:rPr>
+                <w:color w:val="00B050"/>
+              </w:rPr>
+            </w:pPr>
+            <w:r>
+              <w:rPr>
+                <w:color w:val="00B050"/>
+              </w:rPr>
               <w:t xml:space="preserve">    }, </w:t>
             </w:r>
           </w:p>
@@ -1841,20 +2042,38 @@
             <w:pPr>
               <w:spacing w:before="0" w:after="0"/>
               <w:jc w:val="left"/>
-            </w:pPr>
-            <w:r>
+              <w:rPr>
+                <w:color w:val="00B050"/>
+              </w:rPr>
+            </w:pPr>
+            <w:r>
+              <w:rPr>
+                <w:color w:val="00B050"/>
+              </w:rPr>
               <w:t xml:space="preserve">    </w:t>
             </w:r>
             <w:r>
+              <w:rPr>
+                <w:color w:val="00B050"/>
+              </w:rPr>
               <w:t xml:space="preserve">{ /* </w:t>
             </w:r>
             <w:r>
+              <w:rPr>
+                <w:color w:val="00B050"/>
+              </w:rPr>
               <w:t>another game</w:t>
             </w:r>
             <w:r>
+              <w:rPr>
+                <w:color w:val="00B050"/>
+              </w:rPr>
               <w:t xml:space="preserve"> */}</w:t>
             </w:r>
             <w:r>
+              <w:rPr>
+                <w:color w:val="00B050"/>
+              </w:rPr>
               <w:t xml:space="preserve">,   </w:t>
             </w:r>
           </w:p>
@@ -1862,8 +2081,14 @@
             <w:pPr>
               <w:spacing w:before="0" w:after="0"/>
               <w:jc w:val="left"/>
-            </w:pPr>
-            <w:r>
+              <w:rPr>
+                <w:color w:val="00B050"/>
+              </w:rPr>
+            </w:pPr>
+            <w:r>
+              <w:rPr>
+                <w:color w:val="00B050"/>
+              </w:rPr>
               <w:t xml:space="preserve">    { /* another game */}</w:t>
             </w:r>
           </w:p>
@@ -1871,14 +2096,21 @@
             <w:pPr>
               <w:spacing w:before="0" w:after="0"/>
               <w:jc w:val="left"/>
-            </w:pPr>
-            <w:r>
+              <w:rPr>
+                <w:color w:val="00B050"/>
+              </w:rPr>
+            </w:pPr>
+            <w:r>
+              <w:rPr>
+                <w:color w:val="00B050"/>
+              </w:rPr>
               <w:t>]</w:t>
             </w:r>
           </w:p>
         </w:tc>
       </w:tr>
     </w:tbl>
+    <w:bookmarkEnd w:id="0"/>
     <w:p>
       <w:pPr>
         <w:pStyle w:val="Heading3"/>
@@ -4704,36 +4936,73 @@
     <w:p>
       <w:pPr>
         <w:pStyle w:val="Heading3"/>
-      </w:pPr>
-      <w:r>
+        <w:rPr>
+          <w:color w:val="00B050"/>
+        </w:rPr>
+      </w:pPr>
+      <w:r>
+        <w:rPr>
+          <w:color w:val="00B050"/>
+        </w:rPr>
         <w:lastRenderedPageBreak/>
         <w:t>Create a new game</w:t>
       </w:r>
     </w:p>
     <w:p>
-      <w:r>
+      <w:pPr>
+        <w:rPr>
+          <w:color w:val="00B050"/>
+        </w:rPr>
+      </w:pPr>
+      <w:r>
+        <w:rPr>
+          <w:color w:val="00B050"/>
+        </w:rPr>
         <w:t>Requires authentication</w:t>
       </w:r>
     </w:p>
     <w:p>
+      <w:pPr>
+        <w:rPr>
+          <w:color w:val="00B050"/>
+        </w:rPr>
+      </w:pPr>
       <w:proofErr w:type="gramStart"/>
       <w:r>
+        <w:rPr>
+          <w:color w:val="00B050"/>
+        </w:rPr>
         <w:t xml:space="preserve">Creates a new game, providing a game name and </w:t>
       </w:r>
       <w:r>
+        <w:rPr>
+          <w:color w:val="00B050"/>
+        </w:rPr>
         <w:t>a user-number</w:t>
       </w:r>
       <w:r>
+        <w:rPr>
+          <w:color w:val="00B050"/>
+        </w:rPr>
         <w:t>.</w:t>
       </w:r>
       <w:proofErr w:type="gramEnd"/>
       <w:r>
+        <w:rPr>
+          <w:color w:val="00B050"/>
+        </w:rPr>
         <w:t xml:space="preserve"> </w:t>
       </w:r>
       <w:r>
+        <w:rPr>
+          <w:color w:val="00B050"/>
+        </w:rPr>
         <w:t>The authe</w:t>
       </w:r>
       <w:r>
+        <w:rPr>
+          <w:color w:val="00B050"/>
+        </w:rPr>
         <w:t>nticated user is automatically marked as red player</w:t>
       </w:r>
     </w:p>
@@ -4769,11 +5038,13 @@
               <w:jc w:val="center"/>
               <w:rPr>
                 <w:b/>
-              </w:rPr>
-            </w:pPr>
-            <w:r>
-              <w:rPr>
-                <w:b/>
+                <w:color w:val="00B050"/>
+              </w:rPr>
+            </w:pPr>
+            <w:r>
+              <w:rPr>
+                <w:b/>
+                <w:color w:val="00B050"/>
                 <w:sz w:val="28"/>
               </w:rPr>
               <w:t>Request</w:t>
@@ -4797,11 +5068,13 @@
               <w:jc w:val="right"/>
               <w:rPr>
                 <w:b/>
-              </w:rPr>
-            </w:pPr>
-            <w:r>
-              <w:rPr>
-                <w:b/>
+                <w:color w:val="00B050"/>
+              </w:rPr>
+            </w:pPr>
+            <w:r>
+              <w:rPr>
+                <w:b/>
+                <w:color w:val="00B050"/>
               </w:rPr>
               <w:t>HTTP Method:</w:t>
             </w:r>
@@ -4818,7 +5091,15 @@
             </w:tcBorders>
           </w:tcPr>
           <w:p>
-            <w:r>
+            <w:pPr>
+              <w:rPr>
+                <w:color w:val="00B050"/>
+              </w:rPr>
+            </w:pPr>
+            <w:r>
+              <w:rPr>
+                <w:color w:val="00B050"/>
+              </w:rPr>
               <w:t>POST</w:t>
             </w:r>
           </w:p>
@@ -4838,11 +5119,13 @@
               <w:jc w:val="right"/>
               <w:rPr>
                 <w:b/>
-              </w:rPr>
-            </w:pPr>
-            <w:r>
-              <w:rPr>
-                <w:b/>
+                <w:color w:val="00B050"/>
+              </w:rPr>
+            </w:pPr>
+            <w:r>
+              <w:rPr>
+                <w:b/>
+                <w:color w:val="00B050"/>
               </w:rPr>
               <w:t>URL:</w:t>
             </w:r>
@@ -4860,10 +5143,16 @@
             </w:tcBorders>
           </w:tcPr>
           <w:p>
+            <w:pPr>
+              <w:rPr>
+                <w:color w:val="00B050"/>
+              </w:rPr>
+            </w:pPr>
             <w:hyperlink r:id="rId14" w:history="1">
               <w:r>
                 <w:rPr>
                   <w:rStyle w:val="Hyperlink"/>
+                  <w:color w:val="00B050"/>
                 </w:rPr>
                 <w:t>http://localhost:XXXXX/</w:t>
               </w:r>
@@ -4871,11 +5160,15 @@
                 <w:rPr>
                   <w:rStyle w:val="Hyperlink"/>
                   <w:b/>
+                  <w:color w:val="00B050"/>
                 </w:rPr>
                 <w:t>api/games</w:t>
               </w:r>
             </w:hyperlink>
             <w:r>
+              <w:rPr>
+                <w:color w:val="00B050"/>
+              </w:rPr>
               <w:t xml:space="preserve"> </w:t>
             </w:r>
           </w:p>
@@ -4897,11 +5190,13 @@
               <w:jc w:val="right"/>
               <w:rPr>
                 <w:b/>
-              </w:rPr>
-            </w:pPr>
-            <w:r>
-              <w:rPr>
-                <w:b/>
+                <w:color w:val="00B050"/>
+              </w:rPr>
+            </w:pPr>
+            <w:r>
+              <w:rPr>
+                <w:b/>
+                <w:color w:val="00B050"/>
               </w:rPr>
               <w:t>Headers</w:t>
             </w:r>
@@ -4923,11 +5218,13 @@
               <w:spacing w:before="0" w:after="0"/>
               <w:jc w:val="left"/>
               <w:rPr>
-                <w:sz w:val="20"/>
-              </w:rPr>
-            </w:pPr>
-            <w:r>
-              <w:rPr>
+                <w:color w:val="00B050"/>
+                <w:sz w:val="20"/>
+              </w:rPr>
+            </w:pPr>
+            <w:r>
+              <w:rPr>
+                <w:color w:val="00B050"/>
                 <w:sz w:val="20"/>
               </w:rPr>
               <w:t xml:space="preserve">Content-Type: </w:t>
@@ -4935,6 +5232,7 @@
             <w:r>
               <w:rPr>
                 <w:i/>
+                <w:color w:val="00B050"/>
                 <w:sz w:val="20"/>
               </w:rPr>
               <w:t>application/</w:t>
@@ -4943,6 +5241,7 @@
             <w:r>
               <w:rPr>
                 <w:i/>
+                <w:color w:val="00B050"/>
                 <w:sz w:val="20"/>
               </w:rPr>
               <w:t>json</w:t>
@@ -4954,11 +5253,13 @@
               <w:spacing w:before="0" w:after="0"/>
               <w:jc w:val="left"/>
               <w:rPr>
-                <w:sz w:val="20"/>
-              </w:rPr>
-            </w:pPr>
-            <w:r>
-              <w:rPr>
+                <w:color w:val="00B050"/>
+                <w:sz w:val="20"/>
+              </w:rPr>
+            </w:pPr>
+            <w:r>
+              <w:rPr>
+                <w:color w:val="00B050"/>
                 <w:sz w:val="20"/>
               </w:rPr>
               <w:t xml:space="preserve">Authorization: </w:t>
@@ -4966,6 +5267,7 @@
             <w:r>
               <w:rPr>
                 <w:i/>
+                <w:color w:val="00B050"/>
                 <w:sz w:val="20"/>
               </w:rPr>
               <w:t>Bearer ACCESS_TOKEN (received after login)</w:t>
@@ -4989,11 +5291,13 @@
               <w:jc w:val="right"/>
               <w:rPr>
                 <w:b/>
-              </w:rPr>
-            </w:pPr>
-            <w:r>
-              <w:rPr>
-                <w:b/>
+                <w:color w:val="00B050"/>
+              </w:rPr>
+            </w:pPr>
+            <w:r>
+              <w:rPr>
+                <w:b/>
+                <w:color w:val="00B050"/>
               </w:rPr>
               <w:t>Request Body:</w:t>
             </w:r>
@@ -5015,24 +5319,28 @@
               <w:spacing w:before="0" w:after="0"/>
               <w:jc w:val="left"/>
               <w:rPr>
+                <w:color w:val="00B050"/>
                 <w:sz w:val="20"/>
               </w:rPr>
             </w:pPr>
             <w:proofErr w:type="gramStart"/>
             <w:r>
               <w:rPr>
+                <w:color w:val="00B050"/>
                 <w:sz w:val="20"/>
               </w:rPr>
               <w:t>{</w:t>
             </w:r>
             <w:r>
               <w:rPr>
+                <w:color w:val="00B050"/>
                 <w:sz w:val="20"/>
               </w:rPr>
               <w:t xml:space="preserve"> </w:t>
             </w:r>
             <w:r>
               <w:rPr>
+                <w:color w:val="00B050"/>
                 <w:sz w:val="20"/>
               </w:rPr>
               <w:t>"</w:t>
@@ -5040,54 +5348,58 @@
             <w:proofErr w:type="gramEnd"/>
             <w:r>
               <w:rPr>
+                <w:color w:val="00B050"/>
                 <w:sz w:val="20"/>
               </w:rPr>
               <w:t>name": "</w:t>
             </w:r>
             <w:r>
               <w:rPr>
+                <w:color w:val="00B050"/>
                 <w:sz w:val="20"/>
               </w:rPr>
               <w:t>The Empire strikes back!</w:t>
             </w:r>
             <w:r>
               <w:rPr>
-                <w:sz w:val="20"/>
-              </w:rPr>
-              <w:t>"</w:t>
-            </w:r>
-            <w:r>
-              <w:rPr>
-                <w:sz w:val="20"/>
-              </w:rPr>
-              <w:t xml:space="preserve">, </w:t>
-            </w:r>
-          </w:p>
-          <w:p>
-            <w:pPr>
-              <w:spacing w:before="0" w:after="0"/>
-              <w:jc w:val="left"/>
-            </w:pPr>
-            <w:r>
-              <w:rPr>
+                <w:color w:val="00B050"/>
+                <w:sz w:val="20"/>
+              </w:rPr>
+              <w:t xml:space="preserve">", </w:t>
+            </w:r>
+          </w:p>
+          <w:p>
+            <w:pPr>
+              <w:spacing w:before="0" w:after="0"/>
+              <w:jc w:val="left"/>
+              <w:rPr>
+                <w:color w:val="00B050"/>
+              </w:rPr>
+            </w:pPr>
+            <w:r>
+              <w:rPr>
+                <w:color w:val="00B050"/>
                 <w:sz w:val="20"/>
               </w:rPr>
               <w:t xml:space="preserve">  </w:t>
             </w:r>
             <w:r>
               <w:rPr>
+                <w:color w:val="00B050"/>
                 <w:sz w:val="20"/>
               </w:rPr>
               <w:t>"number": "5976"</w:t>
             </w:r>
             <w:r>
               <w:rPr>
+                <w:color w:val="00B050"/>
                 <w:sz w:val="20"/>
               </w:rPr>
               <w:t xml:space="preserve"> </w:t>
             </w:r>
             <w:r>
               <w:rPr>
+                <w:color w:val="00B050"/>
                 <w:sz w:val="20"/>
               </w:rPr>
               <w:t>}</w:t>
@@ -5111,11 +5423,13 @@
               <w:jc w:val="center"/>
               <w:rPr>
                 <w:b/>
-              </w:rPr>
-            </w:pPr>
-            <w:r>
-              <w:rPr>
-                <w:b/>
+                <w:color w:val="00B050"/>
+              </w:rPr>
+            </w:pPr>
+            <w:r>
+              <w:rPr>
+                <w:b/>
+                <w:color w:val="00B050"/>
                 <w:sz w:val="28"/>
               </w:rPr>
               <w:t>Response</w:t>
@@ -5140,11 +5454,13 @@
               <w:jc w:val="right"/>
               <w:rPr>
                 <w:b/>
-              </w:rPr>
-            </w:pPr>
-            <w:r>
-              <w:rPr>
-                <w:b/>
+                <w:color w:val="00B050"/>
+              </w:rPr>
+            </w:pPr>
+            <w:r>
+              <w:rPr>
+                <w:b/>
+                <w:color w:val="00B050"/>
               </w:rPr>
               <w:t xml:space="preserve">Status Code: </w:t>
             </w:r>
@@ -5160,14 +5476,26 @@
           <w:p>
             <w:pPr>
               <w:jc w:val="center"/>
-            </w:pPr>
-            <w:r>
+              <w:rPr>
+                <w:color w:val="00B050"/>
+              </w:rPr>
+            </w:pPr>
+            <w:r>
+              <w:rPr>
+                <w:color w:val="00B050"/>
+              </w:rPr>
               <w:t>201</w:t>
             </w:r>
             <w:r>
+              <w:rPr>
+                <w:color w:val="00B050"/>
+              </w:rPr>
               <w:t xml:space="preserve"> </w:t>
             </w:r>
             <w:r>
+              <w:rPr>
+                <w:color w:val="00B050"/>
+              </w:rPr>
               <w:t>Created</w:t>
             </w:r>
           </w:p>
@@ -5184,11 +5512,13 @@
               <w:jc w:val="right"/>
               <w:rPr>
                 <w:b/>
-              </w:rPr>
-            </w:pPr>
-            <w:r>
-              <w:rPr>
-                <w:b/>
+                <w:color w:val="00B050"/>
+              </w:rPr>
+            </w:pPr>
+            <w:r>
+              <w:rPr>
+                <w:b/>
+                <w:color w:val="00B050"/>
               </w:rPr>
               <w:t xml:space="preserve">Body: </w:t>
             </w:r>
@@ -5206,11 +5536,13 @@
               <w:spacing w:before="0" w:after="0"/>
               <w:jc w:val="left"/>
               <w:rPr>
-                <w:sz w:val="20"/>
-              </w:rPr>
-            </w:pPr>
-            <w:r>
-              <w:rPr>
+                <w:color w:val="00B050"/>
+                <w:sz w:val="20"/>
+              </w:rPr>
+            </w:pPr>
+            <w:r>
+              <w:rPr>
+                <w:color w:val="00B050"/>
                 <w:sz w:val="20"/>
               </w:rPr>
               <w:t>{</w:t>
@@ -5221,11 +5553,13 @@
               <w:spacing w:before="0" w:after="0"/>
               <w:jc w:val="left"/>
               <w:rPr>
-                <w:sz w:val="20"/>
-              </w:rPr>
-            </w:pPr>
-            <w:r>
-              <w:rPr>
+                <w:color w:val="00B050"/>
+                <w:sz w:val="20"/>
+              </w:rPr>
+            </w:pPr>
+            <w:r>
+              <w:rPr>
+                <w:color w:val="00B050"/>
                 <w:sz w:val="20"/>
               </w:rPr>
               <w:t xml:space="preserve">    "Id": 6,</w:t>
@@ -5236,11 +5570,13 @@
               <w:spacing w:before="0" w:after="0"/>
               <w:jc w:val="left"/>
               <w:rPr>
-                <w:sz w:val="20"/>
-              </w:rPr>
-            </w:pPr>
-            <w:r>
-              <w:rPr>
+                <w:color w:val="00B050"/>
+                <w:sz w:val="20"/>
+              </w:rPr>
+            </w:pPr>
+            <w:r>
+              <w:rPr>
+                <w:color w:val="00B050"/>
                 <w:sz w:val="20"/>
               </w:rPr>
               <w:t xml:space="preserve">    "Name": "The Empire strikes back!</w:t>
@@ -5248,6 +5584,7 @@
             <w:proofErr w:type="gramStart"/>
             <w:r>
               <w:rPr>
+                <w:color w:val="00B050"/>
                 <w:sz w:val="20"/>
               </w:rPr>
               <w:t>",</w:t>
@@ -5259,11 +5596,13 @@
               <w:spacing w:before="0" w:after="0"/>
               <w:jc w:val="left"/>
               <w:rPr>
-                <w:sz w:val="20"/>
-              </w:rPr>
-            </w:pPr>
-            <w:r>
-              <w:rPr>
+                <w:color w:val="00B050"/>
+                <w:sz w:val="20"/>
+              </w:rPr>
+            </w:pPr>
+            <w:r>
+              <w:rPr>
+                <w:color w:val="00B050"/>
                 <w:sz w:val="20"/>
               </w:rPr>
               <w:t xml:space="preserve">    "Blue": "No blue player yet",</w:t>
@@ -5274,11 +5613,13 @@
               <w:spacing w:before="0" w:after="0"/>
               <w:jc w:val="left"/>
               <w:rPr>
-                <w:sz w:val="20"/>
-              </w:rPr>
-            </w:pPr>
-            <w:r>
-              <w:rPr>
+                <w:color w:val="00B050"/>
+                <w:sz w:val="20"/>
+              </w:rPr>
+            </w:pPr>
+            <w:r>
+              <w:rPr>
+                <w:color w:val="00B050"/>
                 <w:sz w:val="20"/>
               </w:rPr>
               <w:t xml:space="preserve">    "Red": "dodo@minkov.it",</w:t>
@@ -5289,11 +5630,13 @@
               <w:spacing w:before="0" w:after="0"/>
               <w:jc w:val="left"/>
               <w:rPr>
-                <w:sz w:val="20"/>
-              </w:rPr>
-            </w:pPr>
-            <w:r>
-              <w:rPr>
+                <w:color w:val="00B050"/>
+                <w:sz w:val="20"/>
+              </w:rPr>
+            </w:pPr>
+            <w:r>
+              <w:rPr>
+                <w:color w:val="00B050"/>
                 <w:sz w:val="20"/>
               </w:rPr>
               <w:t xml:space="preserve">    "</w:t>
@@ -5301,6 +5644,7 @@
             <w:proofErr w:type="spellStart"/>
             <w:r>
               <w:rPr>
+                <w:color w:val="00B050"/>
                 <w:sz w:val="20"/>
               </w:rPr>
               <w:t>GameState</w:t>
@@ -5308,6 +5652,7 @@
             <w:proofErr w:type="spellEnd"/>
             <w:r>
               <w:rPr>
+                <w:color w:val="00B050"/>
                 <w:sz w:val="20"/>
               </w:rPr>
               <w:t>": "</w:t>
@@ -5315,6 +5660,7 @@
             <w:proofErr w:type="spellStart"/>
             <w:r>
               <w:rPr>
+                <w:color w:val="00B050"/>
                 <w:sz w:val="20"/>
               </w:rPr>
               <w:t>WaitingForOpponent</w:t>
@@ -5322,6 +5668,7 @@
             <w:proofErr w:type="spellEnd"/>
             <w:r>
               <w:rPr>
+                <w:color w:val="00B050"/>
                 <w:sz w:val="20"/>
               </w:rPr>
               <w:t>",</w:t>
@@ -5332,11 +5679,13 @@
               <w:spacing w:before="0" w:after="0"/>
               <w:jc w:val="left"/>
               <w:rPr>
-                <w:sz w:val="20"/>
-              </w:rPr>
-            </w:pPr>
-            <w:r>
-              <w:rPr>
+                <w:color w:val="00B050"/>
+                <w:sz w:val="20"/>
+              </w:rPr>
+            </w:pPr>
+            <w:r>
+              <w:rPr>
+                <w:color w:val="00B050"/>
                 <w:sz w:val="20"/>
               </w:rPr>
               <w:t xml:space="preserve">    "</w:t>
@@ -5344,6 +5693,7 @@
             <w:proofErr w:type="spellStart"/>
             <w:r>
               <w:rPr>
+                <w:color w:val="00B050"/>
                 <w:sz w:val="20"/>
               </w:rPr>
               <w:t>DateCreated</w:t>
@@ -5351,6 +5701,7 @@
             <w:proofErr w:type="spellEnd"/>
             <w:r>
               <w:rPr>
+                <w:color w:val="00B050"/>
                 <w:sz w:val="20"/>
               </w:rPr>
               <w:t>": "2014-09-23T06:41:51.5816277+03:00"</w:t>
@@ -5361,11 +5712,13 @@
               <w:spacing w:before="0" w:after="0"/>
               <w:jc w:val="left"/>
               <w:rPr>
-                <w:sz w:val="20"/>
-              </w:rPr>
-            </w:pPr>
-            <w:r>
-              <w:rPr>
+                <w:color w:val="00B050"/>
+                <w:sz w:val="20"/>
+              </w:rPr>
+            </w:pPr>
+            <w:r>
+              <w:rPr>
+                <w:color w:val="00B050"/>
                 <w:sz w:val="20"/>
               </w:rPr>
               <w:t>}</w:t>
@@ -11517,7 +11870,7 @@
             <w:rPr>
               <w:noProof/>
             </w:rPr>
-            <w:t>1</w:t>
+            <w:t>2</w:t>
           </w:r>
           <w:r>
             <w:fldChar w:fldCharType="end"/>
@@ -16233,7 +16586,7 @@
 </file>
 
 <file path=customXml/itemProps1.xml><?xml version="1.0" encoding="utf-8"?>
-<ds:datastoreItem xmlns:ds="http://schemas.openxmlformats.org/officeDocument/2006/customXml" ds:itemID="{26C0FA26-74BC-491C-8F27-FB8A8D509DBC}">
+<ds:datastoreItem xmlns:ds="http://schemas.openxmlformats.org/officeDocument/2006/customXml" ds:itemID="{E3AE80A9-3C92-4A15-9B76-6493A791275B}">
   <ds:schemaRefs>
     <ds:schemaRef ds:uri="http://schemas.openxmlformats.org/officeDocument/2006/bibliography"/>
   </ds:schemaRefs>

</xml_diff>